<commit_message>
edited Microsoft documents from Sunday meeting
</commit_message>
<xml_diff>
--- a/Project1_initial_high_level_summary.docx
+++ b/Project1_initial_high_level_summary.docx
@@ -198,7 +198,79 @@
           <w:lang w:eastAsia="en-GB"/>
           <w14:ligatures w14:val="none"/>
         </w:rPr>
-        <w:t>nitude 5</w:t>
+        <w:t xml:space="preserve">nitude </w:t>
+      </w:r>
+      <w:r>
+        <w:rPr>
+          <w:rFonts w:ascii="Arial" w:eastAsia="Times New Roman" w:hAnsi="Arial" w:cs="Arial"/>
+          <w:color w:val="D1D2D3"/>
+          <w:kern w:val="0"/>
+          <w:sz w:val="23"/>
+          <w:szCs w:val="23"/>
+          <w:lang w:eastAsia="en-GB"/>
+          <w14:ligatures w14:val="none"/>
+        </w:rPr>
+        <w:t>4</w:t>
+      </w:r>
+      <w:r>
+        <w:rPr>
+          <w:rFonts w:ascii="Arial" w:eastAsia="Times New Roman" w:hAnsi="Arial" w:cs="Arial"/>
+          <w:color w:val="D1D2D3"/>
+          <w:kern w:val="0"/>
+          <w:sz w:val="23"/>
+          <w:szCs w:val="23"/>
+          <w:lang w:eastAsia="en-GB"/>
+          <w14:ligatures w14:val="none"/>
+        </w:rPr>
+        <w:t xml:space="preserve"> and distributions </w:t>
+      </w:r>
+      <w:r>
+        <w:rPr>
+          <w:rFonts w:ascii="Arial" w:eastAsia="Times New Roman" w:hAnsi="Arial" w:cs="Arial"/>
+          <w:color w:val="D1D2D3"/>
+          <w:kern w:val="0"/>
+          <w:sz w:val="23"/>
+          <w:szCs w:val="23"/>
+          <w:lang w:eastAsia="en-GB"/>
+          <w14:ligatures w14:val="none"/>
+        </w:rPr>
+        <w:t>–</w:t>
+      </w:r>
+      <w:r>
+        <w:rPr>
+          <w:rFonts w:ascii="Arial" w:eastAsia="Times New Roman" w:hAnsi="Arial" w:cs="Arial"/>
+          <w:color w:val="D1D2D3"/>
+          <w:kern w:val="0"/>
+          <w:sz w:val="23"/>
+          <w:szCs w:val="23"/>
+          <w:lang w:eastAsia="en-GB"/>
+          <w14:ligatures w14:val="none"/>
+        </w:rPr>
+        <w:t xml:space="preserve"> Rafi</w:t>
+      </w:r>
+      <w:r>
+        <w:rPr>
+          <w:rFonts w:ascii="Arial" w:eastAsia="Times New Roman" w:hAnsi="Arial" w:cs="Arial"/>
+          <w:color w:val="D1D2D3"/>
+          <w:kern w:val="0"/>
+          <w:sz w:val="23"/>
+          <w:szCs w:val="23"/>
+          <w:lang w:eastAsia="en-GB"/>
+          <w14:ligatures w14:val="none"/>
+        </w:rPr>
+        <w:t xml:space="preserve"> average magnitude, median</w:t>
+      </w:r>
+      <w:r>
+        <w:rPr>
+          <w:rFonts w:ascii="Arial" w:eastAsia="Times New Roman" w:hAnsi="Arial" w:cs="Arial"/>
+          <w:color w:val="D1D2D3"/>
+          <w:kern w:val="0"/>
+          <w:sz w:val="23"/>
+          <w:szCs w:val="23"/>
+          <w:lang w:eastAsia="en-GB"/>
+          <w14:ligatures w14:val="none"/>
+        </w:rPr>
+        <w:t>, standard dev</w:t>
       </w:r>
     </w:p>
     <w:p>
@@ -230,7 +302,19 @@
           <w:lang w:eastAsia="en-GB"/>
           <w14:ligatures w14:val="none"/>
         </w:rPr>
-        <w:t xml:space="preserve">Count the frequency of earthquakes in different countries. Rank countries with greatest number of </w:t>
+        <w:t>Count the frequency of earthquakes in different countries. Rank countries with greatest number of earthquakes</w:t>
+      </w:r>
+      <w:r>
+        <w:rPr>
+          <w:rFonts w:ascii="Arial" w:eastAsia="Times New Roman" w:hAnsi="Arial" w:cs="Arial"/>
+          <w:color w:val="D1D2D3"/>
+          <w:kern w:val="0"/>
+          <w:sz w:val="23"/>
+          <w:szCs w:val="23"/>
+          <w:lang w:eastAsia="en-GB"/>
+          <w14:ligatures w14:val="none"/>
+        </w:rPr>
+        <w:t xml:space="preserve"> - </w:t>
       </w:r>
       <w:proofErr w:type="gramStart"/>
       <w:r>
@@ -243,7 +327,7 @@
           <w:lang w:eastAsia="en-GB"/>
           <w14:ligatures w14:val="none"/>
         </w:rPr>
-        <w:t>earthquakes</w:t>
+        <w:t>Ash</w:t>
       </w:r>
       <w:proofErr w:type="gramEnd"/>
     </w:p>
@@ -278,6 +362,54 @@
         </w:rPr>
         <w:t>Count the rate of earthquakes per month? For each of those countries</w:t>
       </w:r>
+      <w:r>
+        <w:rPr>
+          <w:rFonts w:ascii="Arial" w:eastAsia="Times New Roman" w:hAnsi="Arial" w:cs="Arial"/>
+          <w:color w:val="D1D2D3"/>
+          <w:kern w:val="0"/>
+          <w:sz w:val="23"/>
+          <w:szCs w:val="23"/>
+          <w:lang w:eastAsia="en-GB"/>
+          <w14:ligatures w14:val="none"/>
+        </w:rPr>
+        <w:t xml:space="preserve"> </w:t>
+      </w:r>
+      <w:r>
+        <w:rPr>
+          <w:rFonts w:ascii="Arial" w:eastAsia="Times New Roman" w:hAnsi="Arial" w:cs="Arial"/>
+          <w:color w:val="D1D2D3"/>
+          <w:kern w:val="0"/>
+          <w:sz w:val="23"/>
+          <w:szCs w:val="23"/>
+          <w:lang w:eastAsia="en-GB"/>
+          <w14:ligatures w14:val="none"/>
+        </w:rPr>
+        <w:t>and rates per bin</w:t>
+      </w:r>
+      <w:r>
+        <w:rPr>
+          <w:rFonts w:ascii="Arial" w:eastAsia="Times New Roman" w:hAnsi="Arial" w:cs="Arial"/>
+          <w:color w:val="D1D2D3"/>
+          <w:kern w:val="0"/>
+          <w:sz w:val="23"/>
+          <w:szCs w:val="23"/>
+          <w:lang w:eastAsia="en-GB"/>
+          <w14:ligatures w14:val="none"/>
+        </w:rPr>
+        <w:t xml:space="preserve">- </w:t>
+      </w:r>
+      <w:r>
+        <w:rPr>
+          <w:rFonts w:ascii="Arial" w:eastAsia="Times New Roman" w:hAnsi="Arial" w:cs="Arial"/>
+          <w:color w:val="D1D2D3"/>
+          <w:kern w:val="0"/>
+          <w:sz w:val="23"/>
+          <w:szCs w:val="23"/>
+          <w:lang w:eastAsia="en-GB"/>
+          <w14:ligatures w14:val="none"/>
+        </w:rPr>
+        <w:t>Richard</w:t>
+      </w:r>
     </w:p>
     <w:p>
       <w:pPr>
@@ -310,6 +442,18 @@
         </w:rPr>
         <w:t>Some statistics around magnitude</w:t>
       </w:r>
+      <w:r>
+        <w:rPr>
+          <w:rFonts w:ascii="Arial" w:eastAsia="Times New Roman" w:hAnsi="Arial" w:cs="Arial"/>
+          <w:color w:val="D1D2D3"/>
+          <w:kern w:val="0"/>
+          <w:sz w:val="23"/>
+          <w:szCs w:val="23"/>
+          <w:lang w:eastAsia="en-GB"/>
+          <w14:ligatures w14:val="none"/>
+        </w:rPr>
+        <w:t xml:space="preserve"> - Rafi</w:t>
+      </w:r>
     </w:p>
     <w:p>
       <w:pPr>
@@ -400,6 +544,34 @@
         </w:rPr>
         <w:t>/rates rate</w:t>
       </w:r>
+      <w:r>
+        <w:rPr>
+          <w:rFonts w:ascii="Arial" w:eastAsia="Times New Roman" w:hAnsi="Arial" w:cs="Arial"/>
+          <w:color w:val="D1D2D3"/>
+          <w:kern w:val="0"/>
+          <w:sz w:val="23"/>
+          <w:szCs w:val="23"/>
+          <w:lang w:eastAsia="en-GB"/>
+          <w14:ligatures w14:val="none"/>
+        </w:rPr>
+        <w:t xml:space="preserve"> - Hazel</w:t>
+      </w:r>
+    </w:p>
+    <w:p>
+      <w:pPr>
+        <w:shd w:val="clear" w:color="auto" w:fill="1A1D21"/>
+        <w:spacing w:before="100" w:beforeAutospacing="1"/>
+        <w:ind w:left="1140"/>
+        <w:rPr>
+          <w:rFonts w:ascii="Arial" w:eastAsia="Times New Roman" w:hAnsi="Arial" w:cs="Arial"/>
+          <w:color w:val="D1D2D3"/>
+          <w:kern w:val="0"/>
+          <w:sz w:val="23"/>
+          <w:szCs w:val="23"/>
+          <w:lang w:eastAsia="en-GB"/>
+          <w14:ligatures w14:val="none"/>
+        </w:rPr>
+      </w:pPr>
     </w:p>
     <w:p>
       <w:pPr>

</xml_diff>

<commit_message>
edited the overview Word document
</commit_message>
<xml_diff>
--- a/Project1_initial_high_level_summary.docx
+++ b/Project1_initial_high_level_summary.docx
@@ -4,6 +4,7 @@
   <w:body>
     <w:p>
       <w:pPr>
+        <w:pStyle w:val="Subtitle"/>
         <w:rPr>
           <w:b/>
           <w:bCs/>
@@ -14,22 +15,55 @@
           <w:b/>
           <w:bCs/>
         </w:rPr>
-        <w:t>Title: Earthquakes for the last year</w:t>
-      </w:r>
-    </w:p>
-    <w:p/>
-    <w:p>
-      <w:pPr>
+        <w:t>Project 1</w:t>
+      </w:r>
+      <w:r>
         <w:rPr>
           <w:b/>
           <w:bCs/>
         </w:rPr>
-      </w:pPr>
+        <w:t xml:space="preserve"> - </w:t>
+      </w:r>
       <w:r>
         <w:rPr>
           <w:b/>
           <w:bCs/>
         </w:rPr>
+        <w:t>Group 6</w:t>
+      </w:r>
+    </w:p>
+    <w:p>
+      <w:pPr>
+        <w:pStyle w:val="Heading1"/>
+      </w:pPr>
+      <w:r>
+        <w:t>An Analysis of the Recent</w:t>
+      </w:r>
+      <w:r>
+        <w:t xml:space="preserve"> History of </w:t>
+      </w:r>
+      <w:r>
+        <w:t xml:space="preserve">Global </w:t>
+      </w:r>
+      <w:r>
+        <w:t>Medium to High</w:t>
+      </w:r>
+      <w:r>
+        <w:t xml:space="preserve"> Magnitude</w:t>
+      </w:r>
+      <w:r>
+        <w:t xml:space="preserve"> </w:t>
+      </w:r>
+      <w:r>
+        <w:t xml:space="preserve">Earthquakes  </w:t>
+      </w:r>
+    </w:p>
+    <w:p/>
+    <w:p>
+      <w:pPr>
+        <w:pStyle w:val="Heading2"/>
+      </w:pPr>
+      <w:r>
         <w:t>Members:</w:t>
       </w:r>
     </w:p>
@@ -96,20 +130,26 @@
     <w:p/>
     <w:p>
       <w:pPr>
+        <w:pStyle w:val="Heading2"/>
+      </w:pPr>
+      <w:r>
+        <w:t>Datasets</w:t>
+      </w:r>
+    </w:p>
+    <w:p>
+      <w:pPr>
+        <w:pStyle w:val="ListParagraph"/>
+        <w:numPr>
+          <w:ilvl w:val="0"/>
+          <w:numId w:val="3"/>
+        </w:numPr>
         <w:rPr>
-          <w:b/>
-          <w:bCs/>
+          <w:rStyle w:val="Hyperlink"/>
         </w:rPr>
       </w:pPr>
       <w:r>
-        <w:rPr>
-          <w:b/>
-          <w:bCs/>
-        </w:rPr>
-        <w:t>Datasets</w:t>
-      </w:r>
-    </w:p>
-    <w:p>
+        <w:t xml:space="preserve">Earthquake data: </w:t>
+      </w:r>
       <w:hyperlink r:id="rId5" w:history="1">
         <w:r>
           <w:rPr>
@@ -120,532 +160,381 @@
       </w:hyperlink>
     </w:p>
     <w:p>
-      <w:hyperlink r:id="rId6" w:tgtFrame="_blank" w:history="1">
+      <w:pPr>
+        <w:pStyle w:val="ListParagraph"/>
+        <w:numPr>
+          <w:ilvl w:val="0"/>
+          <w:numId w:val="3"/>
+        </w:numPr>
+      </w:pPr>
+      <w:r>
+        <w:t xml:space="preserve">Earthquake death toll data: </w:t>
+      </w:r>
+      <w:r>
+        <w:t>https://ourworldindata.org/natural-disasters</w:t>
+      </w:r>
+    </w:p>
+    <w:p>
+      <w:pPr>
+        <w:pStyle w:val="ListParagraph"/>
+        <w:numPr>
+          <w:ilvl w:val="0"/>
+          <w:numId w:val="3"/>
+        </w:numPr>
+      </w:pPr>
+      <w:r>
+        <w:t xml:space="preserve">Country shape file: </w:t>
+      </w:r>
+      <w:hyperlink r:id="rId6" w:history="1">
         <w:r>
           <w:rPr>
             <w:rStyle w:val="Hyperlink"/>
-            <w:rFonts w:ascii="Arial" w:hAnsi="Arial" w:cs="Arial"/>
-            <w:sz w:val="23"/>
-            <w:szCs w:val="23"/>
-            <w:shd w:val="clear" w:color="auto" w:fill="1A1D21"/>
           </w:rPr>
-          <w:t>https://www.statista.com/statistics/266325/death-toll-in-great-earthquakes/</w:t>
+          <w:t>https://www.naturalearthdata.com/downloads/10m-cultural-vectors/10m-admin-0-countries/</w:t>
         </w:r>
       </w:hyperlink>
     </w:p>
     <w:p/>
+    <w:p>
+      <w:pPr>
+        <w:pStyle w:val="Heading2"/>
+      </w:pPr>
+      <w:r>
+        <w:t>Assumptions and Filters</w:t>
+      </w:r>
+    </w:p>
+    <w:p>
+      <w:r>
+        <w:t>To</w:t>
+      </w:r>
+      <w:r>
+        <w:t xml:space="preserve"> reduce the size</w:t>
+      </w:r>
+      <w:r>
+        <w:t xml:space="preserve"> of the dataset, we’ve needed to filter out earthquakes </w:t>
+      </w:r>
+      <w:r>
+        <w:t>from the data retrieval. We</w:t>
+      </w:r>
+      <w:r>
+        <w:t xml:space="preserve"> are:</w:t>
+      </w:r>
+    </w:p>
+    <w:p>
+      <w:pPr>
+        <w:pStyle w:val="ListParagraph"/>
+        <w:numPr>
+          <w:ilvl w:val="0"/>
+          <w:numId w:val="4"/>
+        </w:numPr>
+      </w:pPr>
+      <w:r>
+        <w:t xml:space="preserve">restricting earthquake magnitude to greater or equal to 5 </w:t>
+      </w:r>
+    </w:p>
+    <w:p>
+      <w:pPr>
+        <w:pStyle w:val="ListParagraph"/>
+        <w:numPr>
+          <w:ilvl w:val="0"/>
+          <w:numId w:val="4"/>
+        </w:numPr>
+      </w:pPr>
+      <w:r>
+        <w:t>retrieving data from 2010-2023</w:t>
+      </w:r>
+    </w:p>
+    <w:p>
+      <w:pPr>
+        <w:pStyle w:val="ListParagraph"/>
+        <w:numPr>
+          <w:ilvl w:val="0"/>
+          <w:numId w:val="4"/>
+        </w:numPr>
+      </w:pPr>
+      <w:r>
+        <w:t>filtering out earthquakes with a recorded depth of greater than 100km</w:t>
+      </w:r>
+    </w:p>
     <w:p/>
     <w:p>
-      <w:proofErr w:type="spellStart"/>
-      <w:r>
-        <w:t>Quesstions</w:t>
-      </w:r>
-      <w:proofErr w:type="spellEnd"/>
-      <w:r>
-        <w:t xml:space="preserve"> to ask:</w:t>
-      </w:r>
-    </w:p>
-    <w:p>
-      <w:pPr>
+      <w:pPr>
+        <w:pStyle w:val="Heading2"/>
+      </w:pPr>
+      <w:r>
+        <w:t xml:space="preserve">Objectives of this </w:t>
+      </w:r>
+      <w:r>
+        <w:t>project</w:t>
+      </w:r>
+      <w:r>
+        <w:t>:</w:t>
+      </w:r>
+    </w:p>
+    <w:p>
+      <w:pPr>
+        <w:pStyle w:val="ListParagraph"/>
         <w:numPr>
           <w:ilvl w:val="0"/>
           <w:numId w:val="2"/>
         </w:numPr>
-        <w:shd w:val="clear" w:color="auto" w:fill="1A1D21"/>
-        <w:spacing w:before="100" w:beforeAutospacing="1"/>
-        <w:ind w:left="1140"/>
+      </w:pPr>
+      <w:r>
+        <w:t>Successfully r</w:t>
+      </w:r>
+      <w:r>
+        <w:t>etrieve</w:t>
+      </w:r>
+      <w:r>
+        <w:t xml:space="preserve"> earthquake</w:t>
+      </w:r>
+      <w:r>
+        <w:t xml:space="preserve"> data from various</w:t>
+      </w:r>
+      <w:r>
+        <w:t xml:space="preserve"> open API sources - </w:t>
+      </w:r>
+      <w:r>
         <w:rPr>
-          <w:rFonts w:ascii="Arial" w:eastAsia="Times New Roman" w:hAnsi="Arial" w:cs="Arial"/>
-          <w:color w:val="D1D2D3"/>
-          <w:kern w:val="0"/>
-          <w:sz w:val="23"/>
-          <w:szCs w:val="23"/>
-          <w:lang w:eastAsia="en-GB"/>
-          <w14:ligatures w14:val="none"/>
+          <w:b/>
+          <w:bCs/>
         </w:rPr>
-      </w:pPr>
-      <w:r>
-        <w:rPr>
-          <w:rFonts w:ascii="Arial" w:eastAsia="Times New Roman" w:hAnsi="Arial" w:cs="Arial"/>
-          <w:color w:val="D1D2D3"/>
-          <w:kern w:val="0"/>
-          <w:sz w:val="23"/>
-          <w:szCs w:val="23"/>
-          <w:lang w:eastAsia="en-GB"/>
-          <w14:ligatures w14:val="none"/>
-        </w:rPr>
-        <w:t xml:space="preserve">Filter earthquakes greater than </w:t>
-      </w:r>
-      <w:r>
-        <w:rPr>
-          <w:rFonts w:ascii="Arial" w:eastAsia="Times New Roman" w:hAnsi="Arial" w:cs="Arial"/>
-          <w:color w:val="D1D2D3"/>
-          <w:kern w:val="0"/>
-          <w:sz w:val="23"/>
-          <w:szCs w:val="23"/>
-          <w:lang w:eastAsia="en-GB"/>
-          <w14:ligatures w14:val="none"/>
-        </w:rPr>
-        <w:t>mag</w:t>
-      </w:r>
-      <w:r>
-        <w:rPr>
-          <w:rFonts w:ascii="Arial" w:eastAsia="Times New Roman" w:hAnsi="Arial" w:cs="Arial"/>
-          <w:color w:val="D1D2D3"/>
-          <w:kern w:val="0"/>
-          <w:sz w:val="23"/>
-          <w:szCs w:val="23"/>
-          <w:lang w:eastAsia="en-GB"/>
-          <w14:ligatures w14:val="none"/>
-        </w:rPr>
-        <w:t xml:space="preserve">nitude </w:t>
-      </w:r>
-      <w:r>
-        <w:rPr>
-          <w:rFonts w:ascii="Arial" w:eastAsia="Times New Roman" w:hAnsi="Arial" w:cs="Arial"/>
-          <w:color w:val="D1D2D3"/>
-          <w:kern w:val="0"/>
-          <w:sz w:val="23"/>
-          <w:szCs w:val="23"/>
-          <w:lang w:eastAsia="en-GB"/>
-          <w14:ligatures w14:val="none"/>
-        </w:rPr>
-        <w:t>4</w:t>
-      </w:r>
-      <w:r>
-        <w:rPr>
-          <w:rFonts w:ascii="Arial" w:eastAsia="Times New Roman" w:hAnsi="Arial" w:cs="Arial"/>
-          <w:color w:val="D1D2D3"/>
-          <w:kern w:val="0"/>
-          <w:sz w:val="23"/>
-          <w:szCs w:val="23"/>
-          <w:lang w:eastAsia="en-GB"/>
-          <w14:ligatures w14:val="none"/>
-        </w:rPr>
-        <w:t xml:space="preserve"> and distributions </w:t>
-      </w:r>
-      <w:r>
-        <w:rPr>
-          <w:rFonts w:ascii="Arial" w:eastAsia="Times New Roman" w:hAnsi="Arial" w:cs="Arial"/>
-          <w:color w:val="D1D2D3"/>
-          <w:kern w:val="0"/>
-          <w:sz w:val="23"/>
-          <w:szCs w:val="23"/>
-          <w:lang w:eastAsia="en-GB"/>
-          <w14:ligatures w14:val="none"/>
-        </w:rPr>
-        <w:t>–</w:t>
-      </w:r>
-      <w:r>
-        <w:rPr>
-          <w:rFonts w:ascii="Arial" w:eastAsia="Times New Roman" w:hAnsi="Arial" w:cs="Arial"/>
-          <w:color w:val="D1D2D3"/>
-          <w:kern w:val="0"/>
-          <w:sz w:val="23"/>
-          <w:szCs w:val="23"/>
-          <w:lang w:eastAsia="en-GB"/>
-          <w14:ligatures w14:val="none"/>
-        </w:rPr>
-        <w:t xml:space="preserve"> Rafi</w:t>
-      </w:r>
-      <w:r>
-        <w:rPr>
-          <w:rFonts w:ascii="Arial" w:eastAsia="Times New Roman" w:hAnsi="Arial" w:cs="Arial"/>
-          <w:color w:val="D1D2D3"/>
-          <w:kern w:val="0"/>
-          <w:sz w:val="23"/>
-          <w:szCs w:val="23"/>
-          <w:lang w:eastAsia="en-GB"/>
-          <w14:ligatures w14:val="none"/>
-        </w:rPr>
-        <w:t xml:space="preserve"> average magnitude, median</w:t>
-      </w:r>
-      <w:r>
-        <w:rPr>
-          <w:rFonts w:ascii="Arial" w:eastAsia="Times New Roman" w:hAnsi="Arial" w:cs="Arial"/>
-          <w:color w:val="D1D2D3"/>
-          <w:kern w:val="0"/>
-          <w:sz w:val="23"/>
-          <w:szCs w:val="23"/>
-          <w:lang w:eastAsia="en-GB"/>
-          <w14:ligatures w14:val="none"/>
-        </w:rPr>
-        <w:t>, standard dev</w:t>
-      </w:r>
-    </w:p>
-    <w:p>
-      <w:pPr>
+        <w:t>Ben</w:t>
+      </w:r>
+    </w:p>
+    <w:p>
+      <w:pPr>
+        <w:pStyle w:val="ListParagraph"/>
         <w:numPr>
           <w:ilvl w:val="0"/>
           <w:numId w:val="2"/>
         </w:numPr>
-        <w:shd w:val="clear" w:color="auto" w:fill="1A1D21"/>
-        <w:spacing w:before="100" w:beforeAutospacing="1"/>
-        <w:ind w:left="1140"/>
+      </w:pPr>
+      <w:r>
+        <w:t>Look at the distribution</w:t>
+      </w:r>
+      <w:r>
+        <w:t xml:space="preserve"> </w:t>
+      </w:r>
+      <w:r>
+        <w:t xml:space="preserve">and </w:t>
+      </w:r>
+      <w:r>
+        <w:t xml:space="preserve">spatial </w:t>
+      </w:r>
+      <w:r>
+        <w:t>characteristics</w:t>
+      </w:r>
+      <w:r>
+        <w:t xml:space="preserve"> of </w:t>
+      </w:r>
+      <w:r>
+        <w:t xml:space="preserve">the </w:t>
+      </w:r>
+      <w:r>
+        <w:t>magnitude</w:t>
+      </w:r>
+      <w:r>
+        <w:t xml:space="preserve">s of </w:t>
+      </w:r>
+      <w:r>
+        <w:t>earthquakes</w:t>
+      </w:r>
+      <w:r>
+        <w:t>. Is there any correlation between earthquake magnitude and depth?</w:t>
+      </w:r>
+      <w:r>
+        <w:t xml:space="preserve"> - </w:t>
+      </w:r>
+      <w:r>
         <w:rPr>
-          <w:rFonts w:ascii="Arial" w:eastAsia="Times New Roman" w:hAnsi="Arial" w:cs="Arial"/>
-          <w:color w:val="D1D2D3"/>
-          <w:kern w:val="0"/>
-          <w:sz w:val="23"/>
-          <w:szCs w:val="23"/>
-          <w:lang w:eastAsia="en-GB"/>
-          <w14:ligatures w14:val="none"/>
+          <w:b/>
+          <w:bCs/>
         </w:rPr>
-      </w:pPr>
-      <w:r>
-        <w:rPr>
-          <w:rFonts w:ascii="Arial" w:eastAsia="Times New Roman" w:hAnsi="Arial" w:cs="Arial"/>
-          <w:color w:val="D1D2D3"/>
-          <w:kern w:val="0"/>
-          <w:sz w:val="23"/>
-          <w:szCs w:val="23"/>
-          <w:lang w:eastAsia="en-GB"/>
-          <w14:ligatures w14:val="none"/>
-        </w:rPr>
-        <w:t>Count the frequency of earthquakes in different countries. Rank countries with greatest number of earthquakes</w:t>
-      </w:r>
-      <w:r>
-        <w:rPr>
-          <w:rFonts w:ascii="Arial" w:eastAsia="Times New Roman" w:hAnsi="Arial" w:cs="Arial"/>
-          <w:color w:val="D1D2D3"/>
-          <w:kern w:val="0"/>
-          <w:sz w:val="23"/>
-          <w:szCs w:val="23"/>
-          <w:lang w:eastAsia="en-GB"/>
-          <w14:ligatures w14:val="none"/>
-        </w:rPr>
-        <w:t xml:space="preserve"> - </w:t>
-      </w:r>
-      <w:proofErr w:type="gramStart"/>
-      <w:r>
-        <w:rPr>
-          <w:rFonts w:ascii="Arial" w:eastAsia="Times New Roman" w:hAnsi="Arial" w:cs="Arial"/>
-          <w:color w:val="D1D2D3"/>
-          <w:kern w:val="0"/>
-          <w:sz w:val="23"/>
-          <w:szCs w:val="23"/>
-          <w:lang w:eastAsia="en-GB"/>
-          <w14:ligatures w14:val="none"/>
-        </w:rPr>
-        <w:t>Ash</w:t>
-      </w:r>
-      <w:proofErr w:type="gramEnd"/>
-    </w:p>
-    <w:p>
-      <w:pPr>
+        <w:t>Rafi</w:t>
+      </w:r>
+    </w:p>
+    <w:p>
+      <w:pPr>
+        <w:pStyle w:val="ListParagraph"/>
         <w:numPr>
           <w:ilvl w:val="0"/>
           <w:numId w:val="2"/>
         </w:numPr>
-        <w:shd w:val="clear" w:color="auto" w:fill="1A1D21"/>
-        <w:spacing w:before="100" w:beforeAutospacing="1"/>
-        <w:ind w:left="1140"/>
+      </w:pPr>
+      <w:r>
+        <w:t xml:space="preserve">Record the </w:t>
+      </w:r>
+      <w:r>
+        <w:t xml:space="preserve">number </w:t>
+      </w:r>
+      <w:r>
+        <w:t xml:space="preserve">of </w:t>
+      </w:r>
+      <w:r>
+        <w:t>earthquakes across different countries</w:t>
+      </w:r>
+      <w:r>
+        <w:t xml:space="preserve"> and globally. Rank these </w:t>
+      </w:r>
+      <w:r>
+        <w:t xml:space="preserve">countries by </w:t>
+      </w:r>
+      <w:r>
+        <w:t>the number of earthquakes and through time</w:t>
+      </w:r>
+      <w:r>
+        <w:t xml:space="preserve">. Analyse the spatial distribution of the number of </w:t>
+      </w:r>
+      <w:r>
+        <w:t>earthquakes.</w:t>
+      </w:r>
+      <w:r>
+        <w:t xml:space="preserve"> -</w:t>
+      </w:r>
+      <w:r>
         <w:rPr>
-          <w:rFonts w:ascii="Arial" w:eastAsia="Times New Roman" w:hAnsi="Arial" w:cs="Arial"/>
-          <w:color w:val="D1D2D3"/>
-          <w:kern w:val="0"/>
-          <w:sz w:val="23"/>
-          <w:szCs w:val="23"/>
-          <w:lang w:eastAsia="en-GB"/>
-          <w14:ligatures w14:val="none"/>
+          <w:b/>
+          <w:bCs/>
         </w:rPr>
-      </w:pPr>
-      <w:r>
-        <w:rPr>
-          <w:rFonts w:ascii="Arial" w:eastAsia="Times New Roman" w:hAnsi="Arial" w:cs="Arial"/>
-          <w:color w:val="D1D2D3"/>
-          <w:kern w:val="0"/>
-          <w:sz w:val="23"/>
-          <w:szCs w:val="23"/>
-          <w:lang w:eastAsia="en-GB"/>
-          <w14:ligatures w14:val="none"/>
-        </w:rPr>
-        <w:t>Count the rate of earthquakes per month? For each of those countries</w:t>
-      </w:r>
-      <w:r>
-        <w:rPr>
-          <w:rFonts w:ascii="Arial" w:eastAsia="Times New Roman" w:hAnsi="Arial" w:cs="Arial"/>
-          <w:color w:val="D1D2D3"/>
-          <w:kern w:val="0"/>
-          <w:sz w:val="23"/>
-          <w:szCs w:val="23"/>
-          <w:lang w:eastAsia="en-GB"/>
-          <w14:ligatures w14:val="none"/>
-        </w:rPr>
-        <w:t xml:space="preserve"> </w:t>
-      </w:r>
-      <w:r>
-        <w:rPr>
-          <w:rFonts w:ascii="Arial" w:eastAsia="Times New Roman" w:hAnsi="Arial" w:cs="Arial"/>
-          <w:color w:val="D1D2D3"/>
-          <w:kern w:val="0"/>
-          <w:sz w:val="23"/>
-          <w:szCs w:val="23"/>
-          <w:lang w:eastAsia="en-GB"/>
-          <w14:ligatures w14:val="none"/>
-        </w:rPr>
-        <w:t>and rates per bin</w:t>
-      </w:r>
-      <w:r>
-        <w:rPr>
-          <w:rFonts w:ascii="Arial" w:eastAsia="Times New Roman" w:hAnsi="Arial" w:cs="Arial"/>
-          <w:color w:val="D1D2D3"/>
-          <w:kern w:val="0"/>
-          <w:sz w:val="23"/>
-          <w:szCs w:val="23"/>
-          <w:lang w:eastAsia="en-GB"/>
-          <w14:ligatures w14:val="none"/>
-        </w:rPr>
-        <w:t xml:space="preserve">- </w:t>
-      </w:r>
-      <w:r>
-        <w:rPr>
-          <w:rFonts w:ascii="Arial" w:eastAsia="Times New Roman" w:hAnsi="Arial" w:cs="Arial"/>
-          <w:color w:val="D1D2D3"/>
-          <w:kern w:val="0"/>
-          <w:sz w:val="23"/>
-          <w:szCs w:val="23"/>
-          <w:lang w:eastAsia="en-GB"/>
-          <w14:ligatures w14:val="none"/>
-        </w:rPr>
-        <w:t>Richard</w:t>
-      </w:r>
-    </w:p>
-    <w:p>
-      <w:pPr>
+        <w:t xml:space="preserve"> Ash</w:t>
+      </w:r>
+    </w:p>
+    <w:p>
+      <w:pPr>
+        <w:pStyle w:val="ListParagraph"/>
         <w:numPr>
           <w:ilvl w:val="0"/>
           <w:numId w:val="2"/>
         </w:numPr>
-        <w:shd w:val="clear" w:color="auto" w:fill="1A1D21"/>
-        <w:spacing w:before="100" w:beforeAutospacing="1"/>
-        <w:ind w:left="1140"/>
+      </w:pPr>
+      <w:r>
+        <w:t>Investigate t</w:t>
+      </w:r>
+      <w:r>
+        <w:t>he frequency of earthquakes per month</w:t>
+      </w:r>
+      <w:r>
+        <w:t xml:space="preserve"> and year</w:t>
+      </w:r>
+      <w:r>
+        <w:t xml:space="preserve">. </w:t>
+      </w:r>
+      <w:r>
+        <w:t>Analyse</w:t>
+      </w:r>
+      <w:r>
+        <w:t xml:space="preserve"> this </w:t>
+      </w:r>
+      <w:proofErr w:type="gramStart"/>
+      <w:r>
+        <w:t>spatially</w:t>
+      </w:r>
+      <w:r>
+        <w:t xml:space="preserve">  </w:t>
+      </w:r>
+      <w:r>
+        <w:t>-</w:t>
+      </w:r>
+      <w:proofErr w:type="gramEnd"/>
+      <w:r>
+        <w:t xml:space="preserve"> </w:t>
+      </w:r>
+      <w:r>
         <w:rPr>
-          <w:rFonts w:ascii="Arial" w:eastAsia="Times New Roman" w:hAnsi="Arial" w:cs="Arial"/>
-          <w:color w:val="D1D2D3"/>
-          <w:kern w:val="0"/>
-          <w:sz w:val="23"/>
-          <w:szCs w:val="23"/>
-          <w:lang w:eastAsia="en-GB"/>
-          <w14:ligatures w14:val="none"/>
+          <w:b/>
+          <w:bCs/>
         </w:rPr>
-      </w:pPr>
-      <w:r>
-        <w:rPr>
-          <w:rFonts w:ascii="Arial" w:eastAsia="Times New Roman" w:hAnsi="Arial" w:cs="Arial"/>
-          <w:color w:val="D1D2D3"/>
-          <w:kern w:val="0"/>
-          <w:sz w:val="23"/>
-          <w:szCs w:val="23"/>
-          <w:lang w:eastAsia="en-GB"/>
-          <w14:ligatures w14:val="none"/>
-        </w:rPr>
-        <w:t>Some statistics around magnitude</w:t>
-      </w:r>
-      <w:r>
-        <w:rPr>
-          <w:rFonts w:ascii="Arial" w:eastAsia="Times New Roman" w:hAnsi="Arial" w:cs="Arial"/>
-          <w:color w:val="D1D2D3"/>
-          <w:kern w:val="0"/>
-          <w:sz w:val="23"/>
-          <w:szCs w:val="23"/>
-          <w:lang w:eastAsia="en-GB"/>
-          <w14:ligatures w14:val="none"/>
-        </w:rPr>
-        <w:t xml:space="preserve"> - Rafi</w:t>
-      </w:r>
-    </w:p>
-    <w:p>
-      <w:pPr>
+        <w:t>Richard</w:t>
+      </w:r>
+    </w:p>
+    <w:p>
+      <w:pPr>
+        <w:pStyle w:val="ListParagraph"/>
         <w:numPr>
           <w:ilvl w:val="0"/>
           <w:numId w:val="2"/>
         </w:numPr>
-        <w:shd w:val="clear" w:color="auto" w:fill="1A1D21"/>
-        <w:spacing w:before="100" w:beforeAutospacing="1"/>
-        <w:ind w:left="1140"/>
+      </w:pPr>
+      <w:r>
+        <w:t>Investigate w</w:t>
+      </w:r>
+      <w:r>
+        <w:t>hat are the relationships between</w:t>
+      </w:r>
+      <w:r>
+        <w:t xml:space="preserve"> magnitude of earthquake and </w:t>
+      </w:r>
+      <w:r>
+        <w:t>causality</w:t>
+      </w:r>
+      <w:r>
+        <w:t xml:space="preserve"> rates</w:t>
+      </w:r>
+      <w:r>
+        <w:t xml:space="preserve"> and </w:t>
+      </w:r>
+      <w:r>
+        <w:t xml:space="preserve">determine </w:t>
+      </w:r>
+      <w:r>
+        <w:t xml:space="preserve">which countries </w:t>
+      </w:r>
+      <w:r>
+        <w:t xml:space="preserve">are most affected. Is there a relationship between </w:t>
+      </w:r>
+      <w:r>
+        <w:t>causality rates and a countries economic status?</w:t>
+      </w:r>
+      <w:r>
+        <w:t xml:space="preserve"> - </w:t>
+      </w:r>
+      <w:r>
         <w:rPr>
-          <w:rFonts w:ascii="Arial" w:eastAsia="Times New Roman" w:hAnsi="Arial" w:cs="Arial"/>
-          <w:color w:val="D1D2D3"/>
-          <w:kern w:val="0"/>
-          <w:sz w:val="23"/>
-          <w:szCs w:val="23"/>
-          <w:lang w:eastAsia="en-GB"/>
-          <w14:ligatures w14:val="none"/>
+          <w:b/>
+          <w:bCs/>
         </w:rPr>
-      </w:pPr>
-      <w:r>
-        <w:rPr>
-          <w:rFonts w:ascii="Arial" w:eastAsia="Times New Roman" w:hAnsi="Arial" w:cs="Arial"/>
-          <w:color w:val="D1D2D3"/>
-          <w:kern w:val="0"/>
-          <w:sz w:val="23"/>
-          <w:szCs w:val="23"/>
-          <w:lang w:eastAsia="en-GB"/>
-          <w14:ligatures w14:val="none"/>
-        </w:rPr>
-        <w:t>max depth &lt; 100km?</w:t>
-      </w:r>
-    </w:p>
-    <w:p>
-      <w:pPr>
+        <w:t>Hazel</w:t>
+      </w:r>
+    </w:p>
+    <w:p>
+      <w:pPr>
+        <w:pStyle w:val="ListParagraph"/>
         <w:numPr>
           <w:ilvl w:val="0"/>
           <w:numId w:val="2"/>
         </w:numPr>
-        <w:shd w:val="clear" w:color="auto" w:fill="1A1D21"/>
-        <w:spacing w:before="100" w:beforeAutospacing="1"/>
-        <w:ind w:left="1140"/>
-        <w:rPr>
-          <w:rFonts w:ascii="Arial" w:eastAsia="Times New Roman" w:hAnsi="Arial" w:cs="Arial"/>
-          <w:color w:val="D1D2D3"/>
-          <w:kern w:val="0"/>
-          <w:sz w:val="23"/>
-          <w:szCs w:val="23"/>
-          <w:lang w:eastAsia="en-GB"/>
-          <w14:ligatures w14:val="none"/>
-        </w:rPr>
-      </w:pPr>
-      <w:r>
-        <w:rPr>
-          <w:rFonts w:ascii="Arial" w:eastAsia="Times New Roman" w:hAnsi="Arial" w:cs="Arial"/>
-          <w:color w:val="D1D2D3"/>
-          <w:kern w:val="0"/>
-          <w:sz w:val="23"/>
-          <w:szCs w:val="23"/>
-          <w:lang w:eastAsia="en-GB"/>
-          <w14:ligatures w14:val="none"/>
-        </w:rPr>
-        <w:t xml:space="preserve">Potentially find some additional information on the </w:t>
+      </w:pPr>
+      <w:r>
+        <w:t>Stretch Question: Is it possible to correlate t</w:t>
+      </w:r>
+      <w:r>
+        <w:t xml:space="preserve">idal </w:t>
       </w:r>
       <w:proofErr w:type="spellStart"/>
       <w:r>
-        <w:rPr>
-          <w:rFonts w:ascii="Arial" w:eastAsia="Times New Roman" w:hAnsi="Arial" w:cs="Arial"/>
-          <w:color w:val="D1D2D3"/>
-          <w:kern w:val="0"/>
-          <w:sz w:val="23"/>
-          <w:szCs w:val="23"/>
-          <w:lang w:eastAsia="en-GB"/>
-          <w14:ligatures w14:val="none"/>
-        </w:rPr>
-        <w:t>casuality</w:t>
+        <w:t>fluctations</w:t>
       </w:r>
       <w:proofErr w:type="spellEnd"/>
       <w:r>
-        <w:rPr>
-          <w:rFonts w:ascii="Arial" w:eastAsia="Times New Roman" w:hAnsi="Arial" w:cs="Arial"/>
-          <w:color w:val="D1D2D3"/>
-          <w:kern w:val="0"/>
-          <w:sz w:val="23"/>
-          <w:szCs w:val="23"/>
-          <w:lang w:eastAsia="en-GB"/>
-          <w14:ligatures w14:val="none"/>
-        </w:rPr>
-        <w:t>/rates rate</w:t>
-      </w:r>
-      <w:r>
-        <w:rPr>
-          <w:rFonts w:ascii="Arial" w:eastAsia="Times New Roman" w:hAnsi="Arial" w:cs="Arial"/>
-          <w:color w:val="D1D2D3"/>
-          <w:kern w:val="0"/>
-          <w:sz w:val="23"/>
-          <w:szCs w:val="23"/>
-          <w:lang w:eastAsia="en-GB"/>
-          <w14:ligatures w14:val="none"/>
-        </w:rPr>
-        <w:t xml:space="preserve"> - Hazel</w:t>
-      </w:r>
-    </w:p>
-    <w:p>
-      <w:pPr>
-        <w:shd w:val="clear" w:color="auto" w:fill="1A1D21"/>
-        <w:spacing w:before="100" w:beforeAutospacing="1"/>
-        <w:ind w:left="1140"/>
-        <w:rPr>
-          <w:rFonts w:ascii="Arial" w:eastAsia="Times New Roman" w:hAnsi="Arial" w:cs="Arial"/>
-          <w:color w:val="D1D2D3"/>
-          <w:kern w:val="0"/>
-          <w:sz w:val="23"/>
-          <w:szCs w:val="23"/>
-          <w:lang w:eastAsia="en-GB"/>
-          <w14:ligatures w14:val="none"/>
-        </w:rPr>
-      </w:pPr>
-    </w:p>
-    <w:p>
-      <w:pPr>
-        <w:shd w:val="clear" w:color="auto" w:fill="1A1D21"/>
-        <w:spacing w:before="100" w:beforeAutospacing="1"/>
-        <w:rPr>
-          <w:rFonts w:ascii="Arial" w:eastAsia="Times New Roman" w:hAnsi="Arial" w:cs="Arial"/>
-          <w:color w:val="D1D2D3"/>
-          <w:kern w:val="0"/>
-          <w:sz w:val="23"/>
-          <w:szCs w:val="23"/>
-          <w:lang w:eastAsia="en-GB"/>
-          <w14:ligatures w14:val="none"/>
-        </w:rPr>
-      </w:pPr>
-    </w:p>
-    <w:p>
-      <w:pPr>
-        <w:shd w:val="clear" w:color="auto" w:fill="1A1D21"/>
-        <w:spacing w:before="100" w:beforeAutospacing="1"/>
-        <w:rPr>
-          <w:rFonts w:ascii="Arial" w:eastAsia="Times New Roman" w:hAnsi="Arial" w:cs="Arial"/>
-          <w:color w:val="D1D2D3"/>
-          <w:kern w:val="0"/>
-          <w:sz w:val="23"/>
-          <w:szCs w:val="23"/>
-          <w:lang w:eastAsia="en-GB"/>
-          <w14:ligatures w14:val="none"/>
-        </w:rPr>
-      </w:pPr>
-    </w:p>
-    <w:p/>
-    <w:p>
-      <w:pPr>
+        <w:t xml:space="preserve"> with earthquake occurrence </w:t>
+      </w:r>
+      <w:r>
         <w:rPr>
           <w:b/>
           <w:bCs/>
         </w:rPr>
-      </w:pPr>
+        <w:t xml:space="preserve">- </w:t>
+      </w:r>
+      <w:proofErr w:type="gramStart"/>
       <w:r>
         <w:rPr>
           <w:b/>
           <w:bCs/>
         </w:rPr>
-        <w:t>Tasks:</w:t>
-      </w:r>
-    </w:p>
-    <w:p>
-      <w:r>
-        <w:t xml:space="preserve">Members to look at </w:t>
-      </w:r>
-      <w:proofErr w:type="gramStart"/>
-      <w:r>
-        <w:t>dataset</w:t>
+        <w:t>Ben</w:t>
       </w:r>
       <w:proofErr w:type="gramEnd"/>
-    </w:p>
-    <w:p>
-      <w:r>
-        <w:t xml:space="preserve">Ben to make a preliminary </w:t>
-      </w:r>
-      <w:proofErr w:type="spellStart"/>
-      <w:r>
-        <w:t>dataframe</w:t>
-      </w:r>
-      <w:proofErr w:type="spellEnd"/>
-      <w:r>
-        <w:t xml:space="preserve"> for this weekend.</w:t>
-      </w:r>
-    </w:p>
-    <w:p>
-      <w:r>
-        <w:t>All member to catch up this Saturday 3pm</w:t>
-      </w:r>
     </w:p>
     <w:sectPr>
       <w:pgSz w:w="11906" w:h="16838"/>
@@ -773,6 +662,232 @@
     </w:lvl>
   </w:abstractNum>
   <w:abstractNum w:abstractNumId="1" w15:restartNumberingAfterBreak="0">
+    <w:nsid w:val="35A707CD"/>
+    <w:multiLevelType w:val="hybridMultilevel"/>
+    <w:tmpl w:val="F29CE34C"/>
+    <w:lvl w:ilvl="0" w:tplc="08090001">
+      <w:start w:val="1"/>
+      <w:numFmt w:val="bullet"/>
+      <w:lvlText w:val=""/>
+      <w:lvlJc w:val="left"/>
+      <w:pPr>
+        <w:ind w:left="720" w:hanging="360"/>
+      </w:pPr>
+      <w:rPr>
+        <w:rFonts w:ascii="Symbol" w:hAnsi="Symbol" w:hint="default"/>
+      </w:rPr>
+    </w:lvl>
+    <w:lvl w:ilvl="1" w:tplc="08090003" w:tentative="1">
+      <w:start w:val="1"/>
+      <w:numFmt w:val="bullet"/>
+      <w:lvlText w:val="o"/>
+      <w:lvlJc w:val="left"/>
+      <w:pPr>
+        <w:ind w:left="1440" w:hanging="360"/>
+      </w:pPr>
+      <w:rPr>
+        <w:rFonts w:ascii="Courier New" w:hAnsi="Courier New" w:cs="Courier New" w:hint="default"/>
+      </w:rPr>
+    </w:lvl>
+    <w:lvl w:ilvl="2" w:tplc="08090005" w:tentative="1">
+      <w:start w:val="1"/>
+      <w:numFmt w:val="bullet"/>
+      <w:lvlText w:val=""/>
+      <w:lvlJc w:val="left"/>
+      <w:pPr>
+        <w:ind w:left="2160" w:hanging="360"/>
+      </w:pPr>
+      <w:rPr>
+        <w:rFonts w:ascii="Wingdings" w:hAnsi="Wingdings" w:hint="default"/>
+      </w:rPr>
+    </w:lvl>
+    <w:lvl w:ilvl="3" w:tplc="08090001" w:tentative="1">
+      <w:start w:val="1"/>
+      <w:numFmt w:val="bullet"/>
+      <w:lvlText w:val=""/>
+      <w:lvlJc w:val="left"/>
+      <w:pPr>
+        <w:ind w:left="2880" w:hanging="360"/>
+      </w:pPr>
+      <w:rPr>
+        <w:rFonts w:ascii="Symbol" w:hAnsi="Symbol" w:hint="default"/>
+      </w:rPr>
+    </w:lvl>
+    <w:lvl w:ilvl="4" w:tplc="08090003" w:tentative="1">
+      <w:start w:val="1"/>
+      <w:numFmt w:val="bullet"/>
+      <w:lvlText w:val="o"/>
+      <w:lvlJc w:val="left"/>
+      <w:pPr>
+        <w:ind w:left="3600" w:hanging="360"/>
+      </w:pPr>
+      <w:rPr>
+        <w:rFonts w:ascii="Courier New" w:hAnsi="Courier New" w:cs="Courier New" w:hint="default"/>
+      </w:rPr>
+    </w:lvl>
+    <w:lvl w:ilvl="5" w:tplc="08090005" w:tentative="1">
+      <w:start w:val="1"/>
+      <w:numFmt w:val="bullet"/>
+      <w:lvlText w:val=""/>
+      <w:lvlJc w:val="left"/>
+      <w:pPr>
+        <w:ind w:left="4320" w:hanging="360"/>
+      </w:pPr>
+      <w:rPr>
+        <w:rFonts w:ascii="Wingdings" w:hAnsi="Wingdings" w:hint="default"/>
+      </w:rPr>
+    </w:lvl>
+    <w:lvl w:ilvl="6" w:tplc="08090001" w:tentative="1">
+      <w:start w:val="1"/>
+      <w:numFmt w:val="bullet"/>
+      <w:lvlText w:val=""/>
+      <w:lvlJc w:val="left"/>
+      <w:pPr>
+        <w:ind w:left="5040" w:hanging="360"/>
+      </w:pPr>
+      <w:rPr>
+        <w:rFonts w:ascii="Symbol" w:hAnsi="Symbol" w:hint="default"/>
+      </w:rPr>
+    </w:lvl>
+    <w:lvl w:ilvl="7" w:tplc="08090003" w:tentative="1">
+      <w:start w:val="1"/>
+      <w:numFmt w:val="bullet"/>
+      <w:lvlText w:val="o"/>
+      <w:lvlJc w:val="left"/>
+      <w:pPr>
+        <w:ind w:left="5760" w:hanging="360"/>
+      </w:pPr>
+      <w:rPr>
+        <w:rFonts w:ascii="Courier New" w:hAnsi="Courier New" w:cs="Courier New" w:hint="default"/>
+      </w:rPr>
+    </w:lvl>
+    <w:lvl w:ilvl="8" w:tplc="08090005" w:tentative="1">
+      <w:start w:val="1"/>
+      <w:numFmt w:val="bullet"/>
+      <w:lvlText w:val=""/>
+      <w:lvlJc w:val="left"/>
+      <w:pPr>
+        <w:ind w:left="6480" w:hanging="360"/>
+      </w:pPr>
+      <w:rPr>
+        <w:rFonts w:ascii="Wingdings" w:hAnsi="Wingdings" w:hint="default"/>
+      </w:rPr>
+    </w:lvl>
+  </w:abstractNum>
+  <w:abstractNum w:abstractNumId="2" w15:restartNumberingAfterBreak="0">
+    <w:nsid w:val="42F276D6"/>
+    <w:multiLevelType w:val="hybridMultilevel"/>
+    <w:tmpl w:val="638C5B94"/>
+    <w:lvl w:ilvl="0" w:tplc="08090001">
+      <w:start w:val="1"/>
+      <w:numFmt w:val="bullet"/>
+      <w:lvlText w:val=""/>
+      <w:lvlJc w:val="left"/>
+      <w:pPr>
+        <w:ind w:left="720" w:hanging="360"/>
+      </w:pPr>
+      <w:rPr>
+        <w:rFonts w:ascii="Symbol" w:hAnsi="Symbol" w:hint="default"/>
+      </w:rPr>
+    </w:lvl>
+    <w:lvl w:ilvl="1" w:tplc="08090003" w:tentative="1">
+      <w:start w:val="1"/>
+      <w:numFmt w:val="bullet"/>
+      <w:lvlText w:val="o"/>
+      <w:lvlJc w:val="left"/>
+      <w:pPr>
+        <w:ind w:left="1440" w:hanging="360"/>
+      </w:pPr>
+      <w:rPr>
+        <w:rFonts w:ascii="Courier New" w:hAnsi="Courier New" w:cs="Courier New" w:hint="default"/>
+      </w:rPr>
+    </w:lvl>
+    <w:lvl w:ilvl="2" w:tplc="08090005" w:tentative="1">
+      <w:start w:val="1"/>
+      <w:numFmt w:val="bullet"/>
+      <w:lvlText w:val=""/>
+      <w:lvlJc w:val="left"/>
+      <w:pPr>
+        <w:ind w:left="2160" w:hanging="360"/>
+      </w:pPr>
+      <w:rPr>
+        <w:rFonts w:ascii="Wingdings" w:hAnsi="Wingdings" w:hint="default"/>
+      </w:rPr>
+    </w:lvl>
+    <w:lvl w:ilvl="3" w:tplc="08090001" w:tentative="1">
+      <w:start w:val="1"/>
+      <w:numFmt w:val="bullet"/>
+      <w:lvlText w:val=""/>
+      <w:lvlJc w:val="left"/>
+      <w:pPr>
+        <w:ind w:left="2880" w:hanging="360"/>
+      </w:pPr>
+      <w:rPr>
+        <w:rFonts w:ascii="Symbol" w:hAnsi="Symbol" w:hint="default"/>
+      </w:rPr>
+    </w:lvl>
+    <w:lvl w:ilvl="4" w:tplc="08090003" w:tentative="1">
+      <w:start w:val="1"/>
+      <w:numFmt w:val="bullet"/>
+      <w:lvlText w:val="o"/>
+      <w:lvlJc w:val="left"/>
+      <w:pPr>
+        <w:ind w:left="3600" w:hanging="360"/>
+      </w:pPr>
+      <w:rPr>
+        <w:rFonts w:ascii="Courier New" w:hAnsi="Courier New" w:cs="Courier New" w:hint="default"/>
+      </w:rPr>
+    </w:lvl>
+    <w:lvl w:ilvl="5" w:tplc="08090005" w:tentative="1">
+      <w:start w:val="1"/>
+      <w:numFmt w:val="bullet"/>
+      <w:lvlText w:val=""/>
+      <w:lvlJc w:val="left"/>
+      <w:pPr>
+        <w:ind w:left="4320" w:hanging="360"/>
+      </w:pPr>
+      <w:rPr>
+        <w:rFonts w:ascii="Wingdings" w:hAnsi="Wingdings" w:hint="default"/>
+      </w:rPr>
+    </w:lvl>
+    <w:lvl w:ilvl="6" w:tplc="08090001" w:tentative="1">
+      <w:start w:val="1"/>
+      <w:numFmt w:val="bullet"/>
+      <w:lvlText w:val=""/>
+      <w:lvlJc w:val="left"/>
+      <w:pPr>
+        <w:ind w:left="5040" w:hanging="360"/>
+      </w:pPr>
+      <w:rPr>
+        <w:rFonts w:ascii="Symbol" w:hAnsi="Symbol" w:hint="default"/>
+      </w:rPr>
+    </w:lvl>
+    <w:lvl w:ilvl="7" w:tplc="08090003" w:tentative="1">
+      <w:start w:val="1"/>
+      <w:numFmt w:val="bullet"/>
+      <w:lvlText w:val="o"/>
+      <w:lvlJc w:val="left"/>
+      <w:pPr>
+        <w:ind w:left="5760" w:hanging="360"/>
+      </w:pPr>
+      <w:rPr>
+        <w:rFonts w:ascii="Courier New" w:hAnsi="Courier New" w:cs="Courier New" w:hint="default"/>
+      </w:rPr>
+    </w:lvl>
+    <w:lvl w:ilvl="8" w:tplc="08090005" w:tentative="1">
+      <w:start w:val="1"/>
+      <w:numFmt w:val="bullet"/>
+      <w:lvlText w:val=""/>
+      <w:lvlJc w:val="left"/>
+      <w:pPr>
+        <w:ind w:left="6480" w:hanging="360"/>
+      </w:pPr>
+      <w:rPr>
+        <w:rFonts w:ascii="Wingdings" w:hAnsi="Wingdings" w:hint="default"/>
+      </w:rPr>
+    </w:lvl>
+  </w:abstractNum>
+  <w:abstractNum w:abstractNumId="3" w15:restartNumberingAfterBreak="0">
     <w:nsid w:val="59E97DDF"/>
     <w:multiLevelType w:val="multilevel"/>
     <w:tmpl w:val="2ECCB4B2"/>
@@ -889,7 +1004,13 @@
     <w:abstractNumId w:val="0"/>
   </w:num>
   <w:num w:numId="2" w16cid:durableId="1162818178">
+    <w:abstractNumId w:val="3"/>
+  </w:num>
+  <w:num w:numId="3" w16cid:durableId="318996075">
     <w:abstractNumId w:val="1"/>
+  </w:num>
+  <w:num w:numId="4" w16cid:durableId="1127972740">
+    <w:abstractNumId w:val="2"/>
   </w:num>
 </w:numbering>
 </file>
@@ -1318,7 +1439,6 @@
     <w:next w:val="Normal"/>
     <w:link w:val="Heading2Char"/>
     <w:uiPriority w:val="9"/>
-    <w:semiHidden/>
     <w:unhideWhenUsed/>
     <w:qFormat/>
     <w:rsid w:val="009B5726"/>
@@ -1533,7 +1653,6 @@
     <w:basedOn w:val="DefaultParagraphFont"/>
     <w:link w:val="Heading2"/>
     <w:uiPriority w:val="9"/>
-    <w:semiHidden/>
     <w:rsid w:val="009B5726"/>
     <w:rPr>
       <w:rFonts w:asciiTheme="majorHAnsi" w:eastAsiaTheme="majorEastAsia" w:hAnsiTheme="majorHAnsi" w:cstheme="majorBidi"/>
@@ -1827,6 +1946,18 @@
     <w:rPr>
       <w:color w:val="605E5C"/>
       <w:shd w:val="clear" w:color="auto" w:fill="E1DFDD"/>
+    </w:rPr>
+  </w:style>
+  <w:style w:type="character" w:styleId="FollowedHyperlink">
+    <w:name w:val="FollowedHyperlink"/>
+    <w:basedOn w:val="DefaultParagraphFont"/>
+    <w:uiPriority w:val="99"/>
+    <w:semiHidden/>
+    <w:unhideWhenUsed/>
+    <w:rsid w:val="006436E8"/>
+    <w:rPr>
+      <w:color w:val="96607D" w:themeColor="followedHyperlink"/>
+      <w:u w:val="single"/>
     </w:rPr>
   </w:style>
 </w:styles>

</xml_diff>